<commit_message>
add HW3 , Hw4
</commit_message>
<xml_diff>
--- a/HW2/HW2.docx
+++ b/HW2/HW2.docx
@@ -2092,6 +2092,7 @@
       <w:r>
         <w:rPr>
           <w:rFonts w:ascii="Calibri" w:hAnsi="Calibri" w:cs="B Nazanin"/>
+          <w:noProof/>
           <w:color w:val="000000" w:themeColor="text1"/>
           <w:sz w:val="28"/>
           <w:szCs w:val="28"/>
@@ -2955,7 +2956,7 @@
         <w:bidi/>
         <w:spacing w:after="0" w:line="240" w:lineRule="auto"/>
         <w:rPr>
-          <w:rFonts w:ascii="Times New Roman" w:eastAsia="Times New Roman" w:hAnsi="Times New Roman" w:cs="B Nazanin" w:hint="cs"/>
+          <w:rFonts w:ascii="Times New Roman" w:eastAsia="Times New Roman" w:hAnsi="Times New Roman" w:cs="B Nazanin"/>
           <w:sz w:val="28"/>
           <w:szCs w:val="28"/>
           <w:rtl/>
@@ -3170,15 +3171,7 @@
           <w:sz w:val="28"/>
           <w:szCs w:val="28"/>
         </w:rPr>
-        <w:t xml:space="preserve"> </w:t>
-      </w:r>
-      <w:r>
-        <w:rPr>
-          <w:rFonts w:ascii="Times New Roman" w:eastAsia="Times New Roman" w:hAnsi="Times New Roman" w:cs="B Nazanin"/>
-          <w:sz w:val="28"/>
-          <w:szCs w:val="28"/>
-        </w:rPr>
-        <w:t xml:space="preserve">DNA </w:t>
+        <w:t xml:space="preserve"> DNA </w:t>
       </w:r>
       <w:r>
         <w:rPr>
@@ -3374,16 +3367,7 @@
           <w:szCs w:val="28"/>
           <w:rtl/>
         </w:rPr>
-        <w:t xml:space="preserve"> </w:t>
-      </w:r>
-      <w:r>
-        <w:rPr>
-          <w:rFonts w:cs="B Nazanin"/>
-          <w:sz w:val="28"/>
-          <w:szCs w:val="28"/>
-          <w:rtl/>
-        </w:rPr>
-        <w:t>ایجاد میلیون‌ها کلاستر روی یک سطح جریان‌خانه، دستگاه می‌تواند میلیون‌ها توالی متفاوت را به طور همزمان و موازی بخواند</w:t>
+        <w:t xml:space="preserve"> ایجاد میلیون‌ها کلاستر روی یک سطح جریان‌خانه، دستگاه می‌تواند میلیون‌ها توالی متفاوت را به طور همزمان و موازی بخواند</w:t>
       </w:r>
       <w:r>
         <w:rPr>
@@ -4550,6 +4534,9 @@
             <m:t>,M</m:t>
           </m:r>
           <m:r>
+            <m:rPr>
+              <m:sty m:val="p"/>
+            </m:rPr>
             <w:rPr>
               <w:rFonts w:ascii="Cambria Math" w:eastAsia="Times New Roman" w:hAnsi="Cambria Math" w:cs="B Nazanin"/>
               <w:sz w:val="28"/>
@@ -4559,6 +4546,9 @@
             <w:softHyphen/>
           </m:r>
           <m:r>
+            <m:rPr>
+              <m:sty m:val="p"/>
+            </m:rPr>
             <w:rPr>
               <w:rFonts w:ascii="Cambria Math" w:eastAsia="Times New Roman" w:hAnsi="Cambria Math" w:cs="B Nazanin"/>
               <w:sz w:val="28"/>
@@ -4581,6 +4571,9 @@
             </m:sSubPr>
             <m:e>
               <m:r>
+                <m:rPr>
+                  <m:sty m:val="p"/>
+                </m:rPr>
                 <w:rPr>
                   <w:rFonts w:ascii="Cambria Math" w:eastAsia="Times New Roman" w:hAnsi="Cambria Math" w:cs="B Nazanin"/>
                   <w:sz w:val="28"/>
@@ -5035,19 +5028,7 @@
               <w:szCs w:val="28"/>
               <w:lang w:bidi="fa-IR"/>
             </w:rPr>
-            <m:t>∞</m:t>
-          </m:r>
-          <m:r>
-            <m:rPr>
-              <m:sty m:val="p"/>
-            </m:rPr>
-            <w:rPr>
-              <w:rFonts w:ascii="Cambria Math" w:eastAsia="Times New Roman" w:hAnsi="Cambria Math" w:cs="B Nazanin"/>
-              <w:sz w:val="28"/>
-              <w:szCs w:val="28"/>
-              <w:lang w:bidi="fa-IR"/>
-            </w:rPr>
-            <m:t>,</m:t>
+            <m:t>∞,</m:t>
           </m:r>
           <m:sSub>
             <m:sSubPr>
@@ -5895,16 +5876,7 @@
                       <w:szCs w:val="28"/>
                       <w:lang w:bidi="fa-IR"/>
                     </w:rPr>
-                    <m:t>i</m:t>
-                  </m:r>
-                  <m:r>
-                    <w:rPr>
-                      <w:rFonts w:ascii="Cambria Math" w:eastAsia="Times New Roman" w:hAnsi="Cambria Math" w:cs="B Nazanin"/>
-                      <w:sz w:val="28"/>
-                      <w:szCs w:val="28"/>
-                      <w:lang w:bidi="fa-IR"/>
-                    </w:rPr>
-                    <m:t>-1</m:t>
+                    <m:t>i-1</m:t>
                   </m:r>
                 </m:e>
               </m:d>
@@ -5930,16 +5902,7 @@
                       <w:szCs w:val="28"/>
                       <w:lang w:bidi="fa-IR"/>
                     </w:rPr>
-                    <m:t>j</m:t>
-                  </m:r>
-                  <m:r>
-                    <w:rPr>
-                      <w:rFonts w:ascii="Cambria Math" w:eastAsia="Times New Roman" w:hAnsi="Cambria Math" w:cs="B Nazanin"/>
-                      <w:sz w:val="28"/>
-                      <w:szCs w:val="28"/>
-                      <w:lang w:bidi="fa-IR"/>
-                    </w:rPr>
-                    <m:t>-1</m:t>
+                    <m:t>j-1</m:t>
                   </m:r>
                 </m:e>
               </m:d>
@@ -5974,16 +5937,7 @@
                       <w:szCs w:val="28"/>
                       <w:lang w:bidi="fa-IR"/>
                     </w:rPr>
-                    <m:t>i</m:t>
-                  </m:r>
-                  <m:r>
-                    <w:rPr>
-                      <w:rFonts w:ascii="Cambria Math" w:eastAsia="Times New Roman" w:hAnsi="Cambria Math" w:cs="B Nazanin"/>
-                      <w:sz w:val="28"/>
-                      <w:szCs w:val="28"/>
-                      <w:lang w:bidi="fa-IR"/>
-                    </w:rPr>
-                    <m:t>-1</m:t>
+                    <m:t>i-1</m:t>
                   </m:r>
                 </m:e>
               </m:d>
@@ -6009,16 +5963,7 @@
                       <w:szCs w:val="28"/>
                       <w:lang w:bidi="fa-IR"/>
                     </w:rPr>
-                    <m:t>j</m:t>
-                  </m:r>
-                  <m:r>
-                    <w:rPr>
-                      <w:rFonts w:ascii="Cambria Math" w:eastAsia="Times New Roman" w:hAnsi="Cambria Math" w:cs="B Nazanin"/>
-                      <w:sz w:val="28"/>
-                      <w:szCs w:val="28"/>
-                      <w:lang w:bidi="fa-IR"/>
-                    </w:rPr>
-                    <m:t>-1</m:t>
+                    <m:t>j-1</m:t>
                   </m:r>
                 </m:e>
               </m:d>
@@ -6040,16 +5985,7 @@
               <w:szCs w:val="28"/>
               <w:lang w:bidi="fa-IR"/>
             </w:rPr>
-            <m:t xml:space="preserve">+ </m:t>
-          </m:r>
-          <m:r>
-            <w:rPr>
-              <w:rFonts w:ascii="Cambria Math" w:eastAsia="Times New Roman" w:hAnsi="Cambria Math" w:cs="B Nazanin"/>
-              <w:sz w:val="28"/>
-              <w:szCs w:val="28"/>
-              <w:lang w:bidi="fa-IR"/>
-            </w:rPr>
-            <m:t>score</m:t>
+            <m:t>+ score</m:t>
           </m:r>
           <m:d>
             <m:dPr>
@@ -6186,6 +6122,7 @@
       <w:r>
         <w:rPr>
           <w:rFonts w:ascii="Times New Roman" w:eastAsia="Times New Roman" w:hAnsi="Times New Roman" w:cs="B Nazanin"/>
+          <w:noProof/>
           <w:sz w:val="28"/>
           <w:szCs w:val="28"/>
           <w:rtl/>
@@ -6381,7 +6318,7 @@
         <w:spacing w:after="0" w:line="240" w:lineRule="auto"/>
         <w:jc w:val="both"/>
         <w:rPr>
-          <w:rFonts w:ascii="Times New Roman" w:eastAsia="Times New Roman" w:hAnsi="Times New Roman" w:cs="B Nazanin" w:hint="cs"/>
+          <w:rFonts w:ascii="Times New Roman" w:eastAsia="Times New Roman" w:hAnsi="Times New Roman" w:cs="B Nazanin"/>
           <w:sz w:val="28"/>
           <w:szCs w:val="28"/>
           <w:rtl/>
@@ -6480,7 +6417,7 @@
         <w:spacing w:after="0" w:line="240" w:lineRule="auto"/>
         <w:jc w:val="both"/>
         <w:rPr>
-          <w:rFonts w:ascii="Times New Roman" w:eastAsia="Times New Roman" w:hAnsi="Times New Roman" w:cs="B Nazanin" w:hint="cs"/>
+          <w:rFonts w:ascii="Times New Roman" w:eastAsia="Times New Roman" w:hAnsi="Times New Roman" w:cs="B Nazanin"/>
           <w:sz w:val="28"/>
           <w:szCs w:val="28"/>
           <w:rtl/>
@@ -6537,6 +6474,7 @@
           <w:rtl/>
           <w:lang w:bidi="fa-IR"/>
         </w:rPr>
+        <w:lastRenderedPageBreak/>
         <w:t xml:space="preserve">در این قسمت به هم ترازی دو رشته داده شده با استفاده از </w:t>
       </w:r>
       <w:proofErr w:type="spellStart"/>
@@ -6622,7 +6560,6 @@
           <w:rtl/>
           <w:lang w:bidi="fa-IR"/>
         </w:rPr>
-        <w:lastRenderedPageBreak/>
         <w:t>ماتریس</w:t>
       </w:r>
       <w:proofErr w:type="spellEnd"/>
@@ -6684,7 +6621,7 @@
               <w:bidi/>
               <w:jc w:val="center"/>
               <w:rPr>
-                <w:rFonts w:ascii="Times New Roman" w:eastAsia="Times New Roman" w:hAnsi="Times New Roman" w:cs="Calibri" w:hint="cs"/>
+                <w:rFonts w:ascii="Times New Roman" w:eastAsia="Times New Roman" w:hAnsi="Times New Roman" w:cs="Calibri"/>
                 <w:color w:val="000000" w:themeColor="text1"/>
                 <w:sz w:val="28"/>
                 <w:szCs w:val="28"/>
@@ -6713,7 +6650,7 @@
               <w:bidi/>
               <w:jc w:val="center"/>
               <w:rPr>
-                <w:rFonts w:ascii="Times New Roman" w:eastAsia="Times New Roman" w:hAnsi="Times New Roman" w:cs="Calibri" w:hint="cs"/>
+                <w:rFonts w:ascii="Times New Roman" w:eastAsia="Times New Roman" w:hAnsi="Times New Roman" w:cs="Calibri"/>
                 <w:color w:val="000000" w:themeColor="text1"/>
                 <w:sz w:val="28"/>
                 <w:szCs w:val="28"/>
@@ -6742,7 +6679,7 @@
               <w:bidi/>
               <w:jc w:val="center"/>
               <w:rPr>
-                <w:rFonts w:ascii="Times New Roman" w:eastAsia="Times New Roman" w:hAnsi="Times New Roman" w:cs="Calibri" w:hint="cs"/>
+                <w:rFonts w:ascii="Times New Roman" w:eastAsia="Times New Roman" w:hAnsi="Times New Roman" w:cs="Calibri"/>
                 <w:color w:val="000000" w:themeColor="text1"/>
                 <w:sz w:val="28"/>
                 <w:szCs w:val="28"/>
@@ -6771,7 +6708,7 @@
               <w:bidi/>
               <w:jc w:val="center"/>
               <w:rPr>
-                <w:rFonts w:ascii="Times New Roman" w:eastAsia="Times New Roman" w:hAnsi="Times New Roman" w:cs="Calibri" w:hint="cs"/>
+                <w:rFonts w:ascii="Times New Roman" w:eastAsia="Times New Roman" w:hAnsi="Times New Roman" w:cs="Calibri"/>
                 <w:color w:val="000000" w:themeColor="text1"/>
                 <w:sz w:val="28"/>
                 <w:szCs w:val="28"/>
@@ -6800,7 +6737,7 @@
               <w:bidi/>
               <w:jc w:val="center"/>
               <w:rPr>
-                <w:rFonts w:ascii="Times New Roman" w:eastAsia="Times New Roman" w:hAnsi="Times New Roman" w:cs="Calibri" w:hint="cs"/>
+                <w:rFonts w:ascii="Times New Roman" w:eastAsia="Times New Roman" w:hAnsi="Times New Roman" w:cs="Calibri"/>
                 <w:color w:val="000000" w:themeColor="text1"/>
                 <w:sz w:val="28"/>
                 <w:szCs w:val="28"/>
@@ -6819,7 +6756,7 @@
               <w:bidi/>
               <w:jc w:val="center"/>
               <w:rPr>
-                <w:rFonts w:ascii="Times New Roman" w:eastAsia="Times New Roman" w:hAnsi="Times New Roman" w:cs="Calibri" w:hint="cs"/>
+                <w:rFonts w:ascii="Times New Roman" w:eastAsia="Times New Roman" w:hAnsi="Times New Roman" w:cs="Calibri"/>
                 <w:color w:val="000000" w:themeColor="text1"/>
                 <w:sz w:val="28"/>
                 <w:szCs w:val="28"/>
@@ -6840,7 +6777,7 @@
               <w:bidi/>
               <w:jc w:val="center"/>
               <w:rPr>
-                <w:rFonts w:ascii="Times New Roman" w:eastAsia="Times New Roman" w:hAnsi="Times New Roman" w:cs="Calibri" w:hint="cs"/>
+                <w:rFonts w:ascii="Times New Roman" w:eastAsia="Times New Roman" w:hAnsi="Times New Roman" w:cs="Calibri"/>
                 <w:color w:val="000000" w:themeColor="text1"/>
                 <w:sz w:val="28"/>
                 <w:szCs w:val="28"/>
@@ -6869,7 +6806,7 @@
               <w:bidi/>
               <w:jc w:val="center"/>
               <w:rPr>
-                <w:rFonts w:ascii="Times New Roman" w:eastAsia="Times New Roman" w:hAnsi="Times New Roman" w:cs="Calibri" w:hint="cs"/>
+                <w:rFonts w:ascii="Times New Roman" w:eastAsia="Times New Roman" w:hAnsi="Times New Roman" w:cs="Calibri"/>
                 <w:color w:val="000000" w:themeColor="text1"/>
                 <w:sz w:val="28"/>
                 <w:szCs w:val="28"/>
@@ -6898,7 +6835,7 @@
               <w:bidi/>
               <w:jc w:val="center"/>
               <w:rPr>
-                <w:rFonts w:ascii="Times New Roman" w:eastAsia="Times New Roman" w:hAnsi="Times New Roman" w:cs="Calibri" w:hint="cs"/>
+                <w:rFonts w:ascii="Times New Roman" w:eastAsia="Times New Roman" w:hAnsi="Times New Roman" w:cs="Calibri"/>
                 <w:color w:val="000000" w:themeColor="text1"/>
                 <w:sz w:val="28"/>
                 <w:szCs w:val="28"/>
@@ -6927,7 +6864,7 @@
               <w:bidi/>
               <w:jc w:val="center"/>
               <w:rPr>
-                <w:rFonts w:ascii="Times New Roman" w:eastAsia="Times New Roman" w:hAnsi="Times New Roman" w:cs="Calibri" w:hint="cs"/>
+                <w:rFonts w:ascii="Times New Roman" w:eastAsia="Times New Roman" w:hAnsi="Times New Roman" w:cs="Calibri"/>
                 <w:color w:val="000000" w:themeColor="text1"/>
                 <w:sz w:val="28"/>
                 <w:szCs w:val="28"/>
@@ -6956,7 +6893,7 @@
               <w:bidi/>
               <w:jc w:val="center"/>
               <w:rPr>
-                <w:rFonts w:ascii="Times New Roman" w:eastAsia="Times New Roman" w:hAnsi="Times New Roman" w:cs="Calibri" w:hint="cs"/>
+                <w:rFonts w:ascii="Times New Roman" w:eastAsia="Times New Roman" w:hAnsi="Times New Roman" w:cs="Calibri"/>
                 <w:color w:val="000000" w:themeColor="text1"/>
                 <w:sz w:val="28"/>
                 <w:szCs w:val="28"/>
@@ -7005,7 +6942,7 @@
               <w:bidi/>
               <w:jc w:val="center"/>
               <w:rPr>
-                <w:rFonts w:ascii="Times New Roman" w:eastAsia="Times New Roman" w:hAnsi="Times New Roman" w:cs="Calibri" w:hint="cs"/>
+                <w:rFonts w:ascii="Times New Roman" w:eastAsia="Times New Roman" w:hAnsi="Times New Roman" w:cs="Calibri"/>
                 <w:color w:val="000000" w:themeColor="text1"/>
                 <w:sz w:val="28"/>
                 <w:szCs w:val="28"/>
@@ -7034,7 +6971,7 @@
               <w:bidi/>
               <w:jc w:val="center"/>
               <w:rPr>
-                <w:rFonts w:ascii="Times New Roman" w:eastAsia="Times New Roman" w:hAnsi="Times New Roman" w:cs="Calibri" w:hint="cs"/>
+                <w:rFonts w:ascii="Times New Roman" w:eastAsia="Times New Roman" w:hAnsi="Times New Roman" w:cs="Calibri"/>
                 <w:color w:val="000000" w:themeColor="text1"/>
                 <w:sz w:val="28"/>
                 <w:szCs w:val="28"/>
@@ -7063,7 +7000,7 @@
               <w:bidi/>
               <w:jc w:val="center"/>
               <w:rPr>
-                <w:rFonts w:ascii="Times New Roman" w:eastAsia="Times New Roman" w:hAnsi="Times New Roman" w:cs="Calibri" w:hint="cs"/>
+                <w:rFonts w:ascii="Times New Roman" w:eastAsia="Times New Roman" w:hAnsi="Times New Roman" w:cs="Calibri"/>
                 <w:color w:val="000000" w:themeColor="text1"/>
                 <w:sz w:val="28"/>
                 <w:szCs w:val="28"/>
@@ -7092,7 +7029,7 @@
               <w:bidi/>
               <w:jc w:val="center"/>
               <w:rPr>
-                <w:rFonts w:ascii="Times New Roman" w:eastAsia="Times New Roman" w:hAnsi="Times New Roman" w:cs="Calibri" w:hint="cs"/>
+                <w:rFonts w:ascii="Times New Roman" w:eastAsia="Times New Roman" w:hAnsi="Times New Roman" w:cs="Calibri"/>
                 <w:color w:val="000000" w:themeColor="text1"/>
                 <w:sz w:val="28"/>
                 <w:szCs w:val="28"/>
@@ -7121,7 +7058,7 @@
               <w:bidi/>
               <w:jc w:val="center"/>
               <w:rPr>
-                <w:rFonts w:ascii="Times New Roman" w:eastAsia="Times New Roman" w:hAnsi="Times New Roman" w:cs="Calibri" w:hint="cs"/>
+                <w:rFonts w:ascii="Times New Roman" w:eastAsia="Times New Roman" w:hAnsi="Times New Roman" w:cs="Calibri"/>
                 <w:color w:val="000000" w:themeColor="text1"/>
                 <w:sz w:val="28"/>
                 <w:szCs w:val="28"/>
@@ -7150,7 +7087,7 @@
               <w:bidi/>
               <w:jc w:val="center"/>
               <w:rPr>
-                <w:rFonts w:ascii="Times New Roman" w:eastAsia="Times New Roman" w:hAnsi="Times New Roman" w:cs="Calibri" w:hint="cs"/>
+                <w:rFonts w:ascii="Times New Roman" w:eastAsia="Times New Roman" w:hAnsi="Times New Roman" w:cs="Calibri"/>
                 <w:color w:val="000000" w:themeColor="text1"/>
                 <w:sz w:val="28"/>
                 <w:szCs w:val="28"/>
@@ -7181,7 +7118,7 @@
               <w:bidi/>
               <w:jc w:val="center"/>
               <w:rPr>
-                <w:rFonts w:ascii="Times New Roman" w:eastAsia="Times New Roman" w:hAnsi="Times New Roman" w:cs="Calibri" w:hint="cs"/>
+                <w:rFonts w:ascii="Times New Roman" w:eastAsia="Times New Roman" w:hAnsi="Times New Roman" w:cs="Calibri"/>
                 <w:color w:val="000000" w:themeColor="text1"/>
                 <w:sz w:val="28"/>
                 <w:szCs w:val="28"/>
@@ -7222,7 +7159,7 @@
               <w:bidi/>
               <w:jc w:val="center"/>
               <w:rPr>
-                <w:rFonts w:ascii="Times New Roman" w:eastAsia="Times New Roman" w:hAnsi="Times New Roman" w:cs="Calibri" w:hint="cs"/>
+                <w:rFonts w:ascii="Times New Roman" w:eastAsia="Times New Roman" w:hAnsi="Times New Roman" w:cs="Calibri"/>
                 <w:color w:val="000000" w:themeColor="text1"/>
                 <w:sz w:val="28"/>
                 <w:szCs w:val="28"/>
@@ -7263,7 +7200,7 @@
               <w:bidi/>
               <w:jc w:val="center"/>
               <w:rPr>
-                <w:rFonts w:ascii="Times New Roman" w:eastAsia="Times New Roman" w:hAnsi="Times New Roman" w:cs="Calibri" w:hint="cs"/>
+                <w:rFonts w:ascii="Times New Roman" w:eastAsia="Times New Roman" w:hAnsi="Times New Roman" w:cs="Calibri"/>
                 <w:color w:val="000000" w:themeColor="text1"/>
                 <w:sz w:val="28"/>
                 <w:szCs w:val="28"/>
@@ -7304,7 +7241,7 @@
               <w:bidi/>
               <w:jc w:val="center"/>
               <w:rPr>
-                <w:rFonts w:ascii="Times New Roman" w:eastAsia="Times New Roman" w:hAnsi="Times New Roman" w:cs="Calibri" w:hint="cs"/>
+                <w:rFonts w:ascii="Times New Roman" w:eastAsia="Times New Roman" w:hAnsi="Times New Roman" w:cs="Calibri"/>
                 <w:color w:val="000000" w:themeColor="text1"/>
                 <w:sz w:val="28"/>
                 <w:szCs w:val="28"/>
@@ -7355,7 +7292,7 @@
               <w:bidi/>
               <w:jc w:val="center"/>
               <w:rPr>
-                <w:rFonts w:ascii="Times New Roman" w:eastAsia="Times New Roman" w:hAnsi="Times New Roman" w:cs="Calibri" w:hint="cs"/>
+                <w:rFonts w:ascii="Times New Roman" w:eastAsia="Times New Roman" w:hAnsi="Times New Roman" w:cs="Calibri"/>
                 <w:color w:val="000000" w:themeColor="text1"/>
                 <w:sz w:val="28"/>
                 <w:szCs w:val="28"/>
@@ -7384,7 +7321,7 @@
               <w:bidi/>
               <w:jc w:val="center"/>
               <w:rPr>
-                <w:rFonts w:ascii="Times New Roman" w:eastAsia="Times New Roman" w:hAnsi="Times New Roman" w:cs="Calibri" w:hint="cs"/>
+                <w:rFonts w:ascii="Times New Roman" w:eastAsia="Times New Roman" w:hAnsi="Times New Roman" w:cs="Calibri"/>
                 <w:color w:val="000000" w:themeColor="text1"/>
                 <w:sz w:val="28"/>
                 <w:szCs w:val="28"/>
@@ -7415,7 +7352,7 @@
               <w:bidi/>
               <w:jc w:val="center"/>
               <w:rPr>
-                <w:rFonts w:ascii="Times New Roman" w:eastAsia="Times New Roman" w:hAnsi="Times New Roman" w:cs="Calibri" w:hint="cs"/>
+                <w:rFonts w:ascii="Times New Roman" w:eastAsia="Times New Roman" w:hAnsi="Times New Roman" w:cs="Calibri"/>
                 <w:color w:val="000000" w:themeColor="text1"/>
                 <w:sz w:val="28"/>
                 <w:szCs w:val="28"/>
@@ -7456,7 +7393,7 @@
               <w:bidi/>
               <w:jc w:val="center"/>
               <w:rPr>
-                <w:rFonts w:ascii="Times New Roman" w:eastAsia="Times New Roman" w:hAnsi="Times New Roman" w:cs="Calibri" w:hint="cs"/>
+                <w:rFonts w:ascii="Times New Roman" w:eastAsia="Times New Roman" w:hAnsi="Times New Roman" w:cs="Calibri"/>
                 <w:color w:val="000000" w:themeColor="text1"/>
                 <w:sz w:val="28"/>
                 <w:szCs w:val="28"/>
@@ -7497,7 +7434,7 @@
               <w:bidi/>
               <w:jc w:val="center"/>
               <w:rPr>
-                <w:rFonts w:ascii="Times New Roman" w:eastAsia="Times New Roman" w:hAnsi="Times New Roman" w:cs="Calibri" w:hint="cs"/>
+                <w:rFonts w:ascii="Times New Roman" w:eastAsia="Times New Roman" w:hAnsi="Times New Roman" w:cs="Calibri"/>
                 <w:color w:val="000000" w:themeColor="text1"/>
                 <w:sz w:val="28"/>
                 <w:szCs w:val="28"/>
@@ -7538,7 +7475,7 @@
               <w:bidi/>
               <w:jc w:val="center"/>
               <w:rPr>
-                <w:rFonts w:ascii="Times New Roman" w:eastAsia="Times New Roman" w:hAnsi="Times New Roman" w:cs="Calibri" w:hint="cs"/>
+                <w:rFonts w:ascii="Times New Roman" w:eastAsia="Times New Roman" w:hAnsi="Times New Roman" w:cs="Calibri"/>
                 <w:color w:val="000000" w:themeColor="text1"/>
                 <w:sz w:val="28"/>
                 <w:szCs w:val="28"/>
@@ -7579,7 +7516,7 @@
               <w:bidi/>
               <w:jc w:val="center"/>
               <w:rPr>
-                <w:rFonts w:ascii="Times New Roman" w:eastAsia="Times New Roman" w:hAnsi="Times New Roman" w:cs="Calibri" w:hint="cs"/>
+                <w:rFonts w:ascii="Times New Roman" w:eastAsia="Times New Roman" w:hAnsi="Times New Roman" w:cs="Calibri"/>
                 <w:color w:val="000000" w:themeColor="text1"/>
                 <w:sz w:val="28"/>
                 <w:szCs w:val="28"/>
@@ -7608,7 +7545,7 @@
               <w:bidi/>
               <w:jc w:val="center"/>
               <w:rPr>
-                <w:rFonts w:ascii="Times New Roman" w:eastAsia="Times New Roman" w:hAnsi="Times New Roman" w:cs="Calibri" w:hint="cs"/>
+                <w:rFonts w:ascii="Times New Roman" w:eastAsia="Times New Roman" w:hAnsi="Times New Roman" w:cs="Calibri"/>
                 <w:color w:val="000000" w:themeColor="text1"/>
                 <w:sz w:val="28"/>
                 <w:szCs w:val="28"/>
@@ -7639,7 +7576,7 @@
               <w:bidi/>
               <w:jc w:val="center"/>
               <w:rPr>
-                <w:rFonts w:ascii="Times New Roman" w:eastAsia="Times New Roman" w:hAnsi="Times New Roman" w:cs="Calibri" w:hint="cs"/>
+                <w:rFonts w:ascii="Times New Roman" w:eastAsia="Times New Roman" w:hAnsi="Times New Roman" w:cs="Calibri"/>
                 <w:color w:val="000000" w:themeColor="text1"/>
                 <w:sz w:val="28"/>
                 <w:szCs w:val="28"/>
@@ -7680,7 +7617,7 @@
               <w:bidi/>
               <w:jc w:val="center"/>
               <w:rPr>
-                <w:rFonts w:ascii="Times New Roman" w:eastAsia="Times New Roman" w:hAnsi="Times New Roman" w:cs="Calibri" w:hint="cs"/>
+                <w:rFonts w:ascii="Times New Roman" w:eastAsia="Times New Roman" w:hAnsi="Times New Roman" w:cs="Calibri"/>
                 <w:color w:val="000000" w:themeColor="text1"/>
                 <w:sz w:val="28"/>
                 <w:szCs w:val="28"/>
@@ -7721,7 +7658,7 @@
               <w:bidi/>
               <w:jc w:val="center"/>
               <w:rPr>
-                <w:rFonts w:ascii="Times New Roman" w:eastAsia="Times New Roman" w:hAnsi="Times New Roman" w:cs="Calibri" w:hint="cs"/>
+                <w:rFonts w:ascii="Times New Roman" w:eastAsia="Times New Roman" w:hAnsi="Times New Roman" w:cs="Calibri"/>
                 <w:color w:val="000000" w:themeColor="text1"/>
                 <w:sz w:val="28"/>
                 <w:szCs w:val="28"/>
@@ -7762,7 +7699,7 @@
               <w:bidi/>
               <w:jc w:val="center"/>
               <w:rPr>
-                <w:rFonts w:ascii="Times New Roman" w:eastAsia="Times New Roman" w:hAnsi="Times New Roman" w:cs="Calibri" w:hint="cs"/>
+                <w:rFonts w:ascii="Times New Roman" w:eastAsia="Times New Roman" w:hAnsi="Times New Roman" w:cs="Calibri"/>
                 <w:color w:val="000000" w:themeColor="text1"/>
                 <w:sz w:val="28"/>
                 <w:szCs w:val="28"/>
@@ -7803,7 +7740,7 @@
               <w:bidi/>
               <w:jc w:val="center"/>
               <w:rPr>
-                <w:rFonts w:ascii="Times New Roman" w:eastAsia="Times New Roman" w:hAnsi="Times New Roman" w:cs="Calibri" w:hint="cs"/>
+                <w:rFonts w:ascii="Times New Roman" w:eastAsia="Times New Roman" w:hAnsi="Times New Roman" w:cs="Calibri"/>
                 <w:color w:val="000000" w:themeColor="text1"/>
                 <w:sz w:val="28"/>
                 <w:szCs w:val="28"/>
@@ -7832,7 +7769,7 @@
               <w:bidi/>
               <w:jc w:val="center"/>
               <w:rPr>
-                <w:rFonts w:ascii="Times New Roman" w:eastAsia="Times New Roman" w:hAnsi="Times New Roman" w:cs="Calibri" w:hint="cs"/>
+                <w:rFonts w:ascii="Times New Roman" w:eastAsia="Times New Roman" w:hAnsi="Times New Roman" w:cs="Calibri"/>
                 <w:color w:val="000000" w:themeColor="text1"/>
                 <w:sz w:val="28"/>
                 <w:szCs w:val="28"/>
@@ -7860,7 +7797,7 @@
         <w:spacing w:after="0" w:line="240" w:lineRule="auto"/>
         <w:jc w:val="both"/>
         <w:rPr>
-          <w:rFonts w:ascii="Times New Roman" w:eastAsia="Times New Roman" w:hAnsi="Times New Roman" w:cs="Calibri" w:hint="cs"/>
+          <w:rFonts w:ascii="Times New Roman" w:eastAsia="Times New Roman" w:hAnsi="Times New Roman" w:cs="Calibri"/>
           <w:color w:val="000000" w:themeColor="text1"/>
           <w:sz w:val="28"/>
           <w:szCs w:val="28"/>
@@ -7929,17 +7866,7 @@
           <w:szCs w:val="28"/>
           <w:lang w:bidi="fa-IR"/>
         </w:rPr>
-        <w:t>middle</w:t>
-      </w:r>
-      <w:r>
-        <w:rPr>
-          <w:rFonts w:ascii="Times New Roman" w:eastAsia="Times New Roman" w:hAnsi="Times New Roman" w:cs="Calibri"/>
-          <w:color w:val="000000" w:themeColor="text1"/>
-          <w:sz w:val="28"/>
-          <w:szCs w:val="28"/>
-          <w:lang w:bidi="fa-IR"/>
-        </w:rPr>
-        <w:t xml:space="preserve"> </w:t>
+        <w:t xml:space="preserve">middle </w:t>
       </w:r>
       <w:r>
         <w:rPr>
@@ -9251,7 +9178,7 @@
               <w:bidi/>
               <w:jc w:val="both"/>
               <w:rPr>
-                <w:rFonts w:ascii="Times New Roman" w:eastAsia="Times New Roman" w:hAnsi="Times New Roman" w:cs="Calibri" w:hint="cs"/>
+                <w:rFonts w:ascii="Times New Roman" w:eastAsia="Times New Roman" w:hAnsi="Times New Roman" w:cs="Calibri"/>
                 <w:color w:val="000000" w:themeColor="text1"/>
                 <w:sz w:val="28"/>
                 <w:szCs w:val="28"/>
@@ -9280,7 +9207,7 @@
               <w:bidi/>
               <w:jc w:val="both"/>
               <w:rPr>
-                <w:rFonts w:ascii="Times New Roman" w:eastAsia="Times New Roman" w:hAnsi="Times New Roman" w:cs="Calibri" w:hint="cs"/>
+                <w:rFonts w:ascii="Times New Roman" w:eastAsia="Times New Roman" w:hAnsi="Times New Roman" w:cs="Calibri"/>
                 <w:color w:val="000000" w:themeColor="text1"/>
                 <w:sz w:val="28"/>
                 <w:szCs w:val="28"/>
@@ -9309,7 +9236,7 @@
               <w:bidi/>
               <w:jc w:val="both"/>
               <w:rPr>
-                <w:rFonts w:ascii="Times New Roman" w:eastAsia="Times New Roman" w:hAnsi="Times New Roman" w:cs="Calibri" w:hint="cs"/>
+                <w:rFonts w:ascii="Times New Roman" w:eastAsia="Times New Roman" w:hAnsi="Times New Roman" w:cs="Calibri"/>
                 <w:color w:val="000000" w:themeColor="text1"/>
                 <w:sz w:val="28"/>
                 <w:szCs w:val="28"/>
@@ -9338,7 +9265,7 @@
               <w:bidi/>
               <w:jc w:val="both"/>
               <w:rPr>
-                <w:rFonts w:ascii="Times New Roman" w:eastAsia="Times New Roman" w:hAnsi="Times New Roman" w:cs="Calibri" w:hint="cs"/>
+                <w:rFonts w:ascii="Times New Roman" w:eastAsia="Times New Roman" w:hAnsi="Times New Roman" w:cs="Calibri"/>
                 <w:color w:val="000000" w:themeColor="text1"/>
                 <w:sz w:val="28"/>
                 <w:szCs w:val="28"/>
@@ -9367,7 +9294,7 @@
               <w:bidi/>
               <w:jc w:val="both"/>
               <w:rPr>
-                <w:rFonts w:ascii="Times New Roman" w:eastAsia="Times New Roman" w:hAnsi="Times New Roman" w:cs="Calibri" w:hint="cs"/>
+                <w:rFonts w:ascii="Times New Roman" w:eastAsia="Times New Roman" w:hAnsi="Times New Roman" w:cs="Calibri"/>
                 <w:color w:val="000000" w:themeColor="text1"/>
                 <w:sz w:val="28"/>
                 <w:szCs w:val="28"/>
@@ -9386,7 +9313,7 @@
               <w:bidi/>
               <w:jc w:val="both"/>
               <w:rPr>
-                <w:rFonts w:ascii="Times New Roman" w:eastAsia="Times New Roman" w:hAnsi="Times New Roman" w:cs="Calibri" w:hint="cs"/>
+                <w:rFonts w:ascii="Times New Roman" w:eastAsia="Times New Roman" w:hAnsi="Times New Roman" w:cs="Calibri"/>
                 <w:color w:val="000000" w:themeColor="text1"/>
                 <w:sz w:val="28"/>
                 <w:szCs w:val="28"/>
@@ -9407,7 +9334,7 @@
               <w:bidi/>
               <w:jc w:val="both"/>
               <w:rPr>
-                <w:rFonts w:ascii="Times New Roman" w:eastAsia="Times New Roman" w:hAnsi="Times New Roman" w:cs="Calibri" w:hint="cs"/>
+                <w:rFonts w:ascii="Times New Roman" w:eastAsia="Times New Roman" w:hAnsi="Times New Roman" w:cs="Calibri"/>
                 <w:color w:val="000000" w:themeColor="text1"/>
                 <w:sz w:val="28"/>
                 <w:szCs w:val="28"/>
@@ -9436,7 +9363,7 @@
               <w:bidi/>
               <w:jc w:val="both"/>
               <w:rPr>
-                <w:rFonts w:ascii="Times New Roman" w:eastAsia="Times New Roman" w:hAnsi="Times New Roman" w:cs="Calibri" w:hint="cs"/>
+                <w:rFonts w:ascii="Times New Roman" w:eastAsia="Times New Roman" w:hAnsi="Times New Roman" w:cs="Calibri"/>
                 <w:color w:val="000000" w:themeColor="text1"/>
                 <w:sz w:val="28"/>
                 <w:szCs w:val="28"/>
@@ -9465,7 +9392,7 @@
               <w:bidi/>
               <w:jc w:val="both"/>
               <w:rPr>
-                <w:rFonts w:ascii="Times New Roman" w:eastAsia="Times New Roman" w:hAnsi="Times New Roman" w:cs="Calibri" w:hint="cs"/>
+                <w:rFonts w:ascii="Times New Roman" w:eastAsia="Times New Roman" w:hAnsi="Times New Roman" w:cs="Calibri"/>
                 <w:color w:val="000000" w:themeColor="text1"/>
                 <w:sz w:val="28"/>
                 <w:szCs w:val="28"/>
@@ -9494,7 +9421,7 @@
               <w:bidi/>
               <w:jc w:val="both"/>
               <w:rPr>
-                <w:rFonts w:ascii="Times New Roman" w:eastAsia="Times New Roman" w:hAnsi="Times New Roman" w:cs="Calibri" w:hint="cs"/>
+                <w:rFonts w:ascii="Times New Roman" w:eastAsia="Times New Roman" w:hAnsi="Times New Roman" w:cs="Calibri"/>
                 <w:color w:val="000000" w:themeColor="text1"/>
                 <w:sz w:val="28"/>
                 <w:szCs w:val="28"/>
@@ -9523,7 +9450,7 @@
               <w:bidi/>
               <w:jc w:val="both"/>
               <w:rPr>
-                <w:rFonts w:ascii="Times New Roman" w:eastAsia="Times New Roman" w:hAnsi="Times New Roman" w:cs="Calibri" w:hint="cs"/>
+                <w:rFonts w:ascii="Times New Roman" w:eastAsia="Times New Roman" w:hAnsi="Times New Roman" w:cs="Calibri"/>
                 <w:color w:val="000000" w:themeColor="text1"/>
                 <w:sz w:val="28"/>
                 <w:szCs w:val="28"/>
@@ -9552,7 +9479,7 @@
               <w:bidi/>
               <w:jc w:val="both"/>
               <w:rPr>
-                <w:rFonts w:ascii="Times New Roman" w:eastAsia="Times New Roman" w:hAnsi="Times New Roman" w:cs="Calibri" w:hint="cs"/>
+                <w:rFonts w:ascii="Times New Roman" w:eastAsia="Times New Roman" w:hAnsi="Times New Roman" w:cs="Calibri"/>
                 <w:color w:val="000000" w:themeColor="text1"/>
                 <w:sz w:val="28"/>
                 <w:szCs w:val="28"/>
@@ -9573,7 +9500,7 @@
               <w:bidi/>
               <w:jc w:val="both"/>
               <w:rPr>
-                <w:rFonts w:ascii="Times New Roman" w:eastAsia="Times New Roman" w:hAnsi="Times New Roman" w:cs="Calibri" w:hint="cs"/>
+                <w:rFonts w:ascii="Times New Roman" w:eastAsia="Times New Roman" w:hAnsi="Times New Roman" w:cs="Calibri"/>
                 <w:color w:val="000000" w:themeColor="text1"/>
                 <w:sz w:val="28"/>
                 <w:szCs w:val="28"/>
@@ -9614,7 +9541,7 @@
               <w:bidi/>
               <w:jc w:val="both"/>
               <w:rPr>
-                <w:rFonts w:ascii="Times New Roman" w:eastAsia="Times New Roman" w:hAnsi="Times New Roman" w:cs="Calibri" w:hint="cs"/>
+                <w:rFonts w:ascii="Times New Roman" w:eastAsia="Times New Roman" w:hAnsi="Times New Roman" w:cs="Calibri"/>
                 <w:color w:val="000000" w:themeColor="text1"/>
                 <w:sz w:val="28"/>
                 <w:szCs w:val="28"/>
@@ -9655,7 +9582,7 @@
               <w:bidi/>
               <w:jc w:val="both"/>
               <w:rPr>
-                <w:rFonts w:ascii="Times New Roman" w:eastAsia="Times New Roman" w:hAnsi="Times New Roman" w:cs="Calibri" w:hint="cs"/>
+                <w:rFonts w:ascii="Times New Roman" w:eastAsia="Times New Roman" w:hAnsi="Times New Roman" w:cs="Calibri"/>
                 <w:color w:val="000000" w:themeColor="text1"/>
                 <w:sz w:val="28"/>
                 <w:szCs w:val="28"/>
@@ -9696,7 +9623,7 @@
               <w:bidi/>
               <w:jc w:val="both"/>
               <w:rPr>
-                <w:rFonts w:ascii="Times New Roman" w:eastAsia="Times New Roman" w:hAnsi="Times New Roman" w:cs="Calibri" w:hint="cs"/>
+                <w:rFonts w:ascii="Times New Roman" w:eastAsia="Times New Roman" w:hAnsi="Times New Roman" w:cs="Calibri"/>
                 <w:color w:val="000000" w:themeColor="text1"/>
                 <w:sz w:val="28"/>
                 <w:szCs w:val="28"/>
@@ -9725,7 +9652,7 @@
               <w:bidi/>
               <w:jc w:val="both"/>
               <w:rPr>
-                <w:rFonts w:ascii="Times New Roman" w:eastAsia="Times New Roman" w:hAnsi="Times New Roman" w:cs="Calibri" w:hint="cs"/>
+                <w:rFonts w:ascii="Times New Roman" w:eastAsia="Times New Roman" w:hAnsi="Times New Roman" w:cs="Calibri"/>
                 <w:color w:val="000000" w:themeColor="text1"/>
                 <w:sz w:val="28"/>
                 <w:szCs w:val="28"/>
@@ -9754,7 +9681,7 @@
               <w:bidi/>
               <w:jc w:val="both"/>
               <w:rPr>
-                <w:rFonts w:ascii="Times New Roman" w:eastAsia="Times New Roman" w:hAnsi="Times New Roman" w:cs="Calibri" w:hint="cs"/>
+                <w:rFonts w:ascii="Times New Roman" w:eastAsia="Times New Roman" w:hAnsi="Times New Roman" w:cs="Calibri"/>
                 <w:color w:val="000000" w:themeColor="text1"/>
                 <w:sz w:val="28"/>
                 <w:szCs w:val="28"/>
@@ -9785,7 +9712,7 @@
               <w:bidi/>
               <w:jc w:val="both"/>
               <w:rPr>
-                <w:rFonts w:ascii="Times New Roman" w:eastAsia="Times New Roman" w:hAnsi="Times New Roman" w:cs="Calibri" w:hint="cs"/>
+                <w:rFonts w:ascii="Times New Roman" w:eastAsia="Times New Roman" w:hAnsi="Times New Roman" w:cs="Calibri"/>
                 <w:color w:val="000000" w:themeColor="text1"/>
                 <w:sz w:val="28"/>
                 <w:szCs w:val="28"/>
@@ -9826,7 +9753,7 @@
               <w:bidi/>
               <w:jc w:val="both"/>
               <w:rPr>
-                <w:rFonts w:ascii="Times New Roman" w:eastAsia="Times New Roman" w:hAnsi="Times New Roman" w:cs="Calibri" w:hint="cs"/>
+                <w:rFonts w:ascii="Times New Roman" w:eastAsia="Times New Roman" w:hAnsi="Times New Roman" w:cs="Calibri"/>
                 <w:color w:val="000000" w:themeColor="text1"/>
                 <w:sz w:val="28"/>
                 <w:szCs w:val="28"/>
@@ -9867,7 +9794,7 @@
               <w:bidi/>
               <w:jc w:val="both"/>
               <w:rPr>
-                <w:rFonts w:ascii="Times New Roman" w:eastAsia="Times New Roman" w:hAnsi="Times New Roman" w:cs="Calibri" w:hint="cs"/>
+                <w:rFonts w:ascii="Times New Roman" w:eastAsia="Times New Roman" w:hAnsi="Times New Roman" w:cs="Calibri"/>
                 <w:color w:val="000000" w:themeColor="text1"/>
                 <w:sz w:val="28"/>
                 <w:szCs w:val="28"/>
@@ -9908,7 +9835,7 @@
               <w:bidi/>
               <w:jc w:val="both"/>
               <w:rPr>
-                <w:rFonts w:ascii="Times New Roman" w:eastAsia="Times New Roman" w:hAnsi="Times New Roman" w:cs="Calibri" w:hint="cs"/>
+                <w:rFonts w:ascii="Times New Roman" w:eastAsia="Times New Roman" w:hAnsi="Times New Roman" w:cs="Calibri"/>
                 <w:color w:val="000000" w:themeColor="text1"/>
                 <w:sz w:val="28"/>
                 <w:szCs w:val="28"/>
@@ -9937,7 +9864,7 @@
               <w:bidi/>
               <w:jc w:val="both"/>
               <w:rPr>
-                <w:rFonts w:ascii="Times New Roman" w:eastAsia="Times New Roman" w:hAnsi="Times New Roman" w:cs="Calibri" w:hint="cs"/>
+                <w:rFonts w:ascii="Times New Roman" w:eastAsia="Times New Roman" w:hAnsi="Times New Roman" w:cs="Calibri"/>
                 <w:color w:val="000000" w:themeColor="text1"/>
                 <w:sz w:val="28"/>
                 <w:szCs w:val="28"/>
@@ -9966,7 +9893,7 @@
               <w:bidi/>
               <w:jc w:val="both"/>
               <w:rPr>
-                <w:rFonts w:ascii="Times New Roman" w:eastAsia="Times New Roman" w:hAnsi="Times New Roman" w:cs="Calibri" w:hint="cs"/>
+                <w:rFonts w:ascii="Times New Roman" w:eastAsia="Times New Roman" w:hAnsi="Times New Roman" w:cs="Calibri"/>
                 <w:color w:val="000000" w:themeColor="text1"/>
                 <w:sz w:val="28"/>
                 <w:szCs w:val="28"/>
@@ -9997,7 +9924,7 @@
               <w:bidi/>
               <w:jc w:val="both"/>
               <w:rPr>
-                <w:rFonts w:ascii="Times New Roman" w:eastAsia="Times New Roman" w:hAnsi="Times New Roman" w:cs="Calibri" w:hint="cs"/>
+                <w:rFonts w:ascii="Times New Roman" w:eastAsia="Times New Roman" w:hAnsi="Times New Roman" w:cs="Calibri"/>
                 <w:color w:val="000000" w:themeColor="text1"/>
                 <w:sz w:val="28"/>
                 <w:szCs w:val="28"/>
@@ -10038,7 +9965,7 @@
               <w:bidi/>
               <w:jc w:val="both"/>
               <w:rPr>
-                <w:rFonts w:ascii="Times New Roman" w:eastAsia="Times New Roman" w:hAnsi="Times New Roman" w:cs="Calibri" w:hint="cs"/>
+                <w:rFonts w:ascii="Times New Roman" w:eastAsia="Times New Roman" w:hAnsi="Times New Roman" w:cs="Calibri"/>
                 <w:color w:val="000000" w:themeColor="text1"/>
                 <w:sz w:val="28"/>
                 <w:szCs w:val="28"/>
@@ -10079,7 +10006,7 @@
               <w:bidi/>
               <w:jc w:val="both"/>
               <w:rPr>
-                <w:rFonts w:ascii="Times New Roman" w:eastAsia="Times New Roman" w:hAnsi="Times New Roman" w:cs="Calibri" w:hint="cs"/>
+                <w:rFonts w:ascii="Times New Roman" w:eastAsia="Times New Roman" w:hAnsi="Times New Roman" w:cs="Calibri"/>
                 <w:color w:val="000000" w:themeColor="text1"/>
                 <w:sz w:val="28"/>
                 <w:szCs w:val="28"/>
@@ -10120,7 +10047,7 @@
               <w:bidi/>
               <w:jc w:val="both"/>
               <w:rPr>
-                <w:rFonts w:ascii="Times New Roman" w:eastAsia="Times New Roman" w:hAnsi="Times New Roman" w:cs="Calibri" w:hint="cs"/>
+                <w:rFonts w:ascii="Times New Roman" w:eastAsia="Times New Roman" w:hAnsi="Times New Roman" w:cs="Calibri"/>
                 <w:color w:val="000000" w:themeColor="text1"/>
                 <w:sz w:val="28"/>
                 <w:szCs w:val="28"/>
@@ -10149,7 +10076,7 @@
               <w:bidi/>
               <w:jc w:val="both"/>
               <w:rPr>
-                <w:rFonts w:ascii="Times New Roman" w:eastAsia="Times New Roman" w:hAnsi="Times New Roman" w:cs="Calibri" w:hint="cs"/>
+                <w:rFonts w:ascii="Times New Roman" w:eastAsia="Times New Roman" w:hAnsi="Times New Roman" w:cs="Calibri"/>
                 <w:color w:val="000000" w:themeColor="text1"/>
                 <w:sz w:val="28"/>
                 <w:szCs w:val="28"/>
@@ -10178,7 +10105,7 @@
               <w:bidi/>
               <w:jc w:val="both"/>
               <w:rPr>
-                <w:rFonts w:ascii="Times New Roman" w:eastAsia="Times New Roman" w:hAnsi="Times New Roman" w:cs="Calibri" w:hint="cs"/>
+                <w:rFonts w:ascii="Times New Roman" w:eastAsia="Times New Roman" w:hAnsi="Times New Roman" w:cs="Calibri"/>
                 <w:color w:val="000000" w:themeColor="text1"/>
                 <w:sz w:val="28"/>
                 <w:szCs w:val="28"/>
@@ -10209,7 +10136,7 @@
               <w:bidi/>
               <w:jc w:val="both"/>
               <w:rPr>
-                <w:rFonts w:ascii="Times New Roman" w:eastAsia="Times New Roman" w:hAnsi="Times New Roman" w:cs="Calibri" w:hint="cs"/>
+                <w:rFonts w:ascii="Times New Roman" w:eastAsia="Times New Roman" w:hAnsi="Times New Roman" w:cs="Calibri"/>
                 <w:color w:val="000000" w:themeColor="text1"/>
                 <w:sz w:val="28"/>
                 <w:szCs w:val="28"/>
@@ -10240,7 +10167,7 @@
               <w:bidi/>
               <w:jc w:val="both"/>
               <w:rPr>
-                <w:rFonts w:ascii="Times New Roman" w:eastAsia="Times New Roman" w:hAnsi="Times New Roman" w:cs="Calibri" w:hint="cs"/>
+                <w:rFonts w:ascii="Times New Roman" w:eastAsia="Times New Roman" w:hAnsi="Times New Roman" w:cs="Calibri"/>
                 <w:color w:val="000000" w:themeColor="text1"/>
                 <w:sz w:val="28"/>
                 <w:szCs w:val="28"/>
@@ -10271,7 +10198,7 @@
               <w:bidi/>
               <w:jc w:val="both"/>
               <w:rPr>
-                <w:rFonts w:ascii="Times New Roman" w:eastAsia="Times New Roman" w:hAnsi="Times New Roman" w:cs="Calibri" w:hint="cs"/>
+                <w:rFonts w:ascii="Times New Roman" w:eastAsia="Times New Roman" w:hAnsi="Times New Roman" w:cs="Calibri"/>
                 <w:color w:val="000000" w:themeColor="text1"/>
                 <w:sz w:val="28"/>
                 <w:szCs w:val="28"/>
@@ -10312,7 +10239,7 @@
               <w:bidi/>
               <w:jc w:val="both"/>
               <w:rPr>
-                <w:rFonts w:ascii="Times New Roman" w:eastAsia="Times New Roman" w:hAnsi="Times New Roman" w:cs="Calibri" w:hint="cs"/>
+                <w:rFonts w:ascii="Times New Roman" w:eastAsia="Times New Roman" w:hAnsi="Times New Roman" w:cs="Calibri"/>
                 <w:color w:val="000000" w:themeColor="text1"/>
                 <w:sz w:val="28"/>
                 <w:szCs w:val="28"/>
@@ -10341,7 +10268,7 @@
               <w:bidi/>
               <w:jc w:val="both"/>
               <w:rPr>
-                <w:rFonts w:ascii="Times New Roman" w:eastAsia="Times New Roman" w:hAnsi="Times New Roman" w:cs="Calibri" w:hint="cs"/>
+                <w:rFonts w:ascii="Times New Roman" w:eastAsia="Times New Roman" w:hAnsi="Times New Roman" w:cs="Calibri"/>
                 <w:color w:val="000000" w:themeColor="text1"/>
                 <w:sz w:val="28"/>
                 <w:szCs w:val="28"/>
@@ -10370,7 +10297,7 @@
               <w:bidi/>
               <w:jc w:val="both"/>
               <w:rPr>
-                <w:rFonts w:ascii="Times New Roman" w:eastAsia="Times New Roman" w:hAnsi="Times New Roman" w:cs="Calibri" w:hint="cs"/>
+                <w:rFonts w:ascii="Times New Roman" w:eastAsia="Times New Roman" w:hAnsi="Times New Roman" w:cs="Calibri"/>
                 <w:color w:val="000000" w:themeColor="text1"/>
                 <w:sz w:val="28"/>
                 <w:szCs w:val="28"/>
@@ -10895,6 +10822,7 @@
           <w:rtl/>
           <w:lang w:bidi="fa-IR"/>
         </w:rPr>
+        <w:lastRenderedPageBreak/>
         <w:t>می‌دهد</w:t>
       </w:r>
       <w:proofErr w:type="spellEnd"/>
@@ -11075,7 +11003,6 @@
               <w:szCs w:val="28"/>
               <w:lang w:bidi="fa-IR"/>
             </w:rPr>
-            <w:lastRenderedPageBreak/>
             <m:t>-TCTC</m:t>
           </m:r>
         </m:oMath>
@@ -12477,157 +12404,7 @@
               <w:szCs w:val="28"/>
               <w:lang w:bidi="fa-IR"/>
             </w:rPr>
-            <m:t>E</m:t>
-          </m:r>
-          <m:r>
-            <w:rPr>
-              <w:rFonts w:ascii="Cambria Math" w:eastAsia="Times New Roman" w:hAnsi="Cambria Math" w:cs="B Nazanin"/>
-              <w:color w:val="000000" w:themeColor="text1"/>
-              <w:sz w:val="28"/>
-              <w:szCs w:val="28"/>
-              <w:lang w:bidi="fa-IR"/>
-            </w:rPr>
-            <m:t>[i][j] = max(</m:t>
-          </m:r>
-          <m:r>
-            <w:rPr>
-              <w:rFonts w:ascii="Cambria Math" w:eastAsia="Times New Roman" w:hAnsi="Cambria Math" w:cs="B Nazanin"/>
-              <w:color w:val="000000" w:themeColor="text1"/>
-              <w:sz w:val="28"/>
-              <w:szCs w:val="28"/>
-              <w:lang w:bidi="fa-IR"/>
-            </w:rPr>
-            <m:t>E</m:t>
-          </m:r>
-          <m:r>
-            <w:rPr>
-              <w:rFonts w:ascii="Cambria Math" w:eastAsia="Times New Roman" w:hAnsi="Cambria Math" w:cs="B Nazanin"/>
-              <w:color w:val="000000" w:themeColor="text1"/>
-              <w:sz w:val="28"/>
-              <w:szCs w:val="28"/>
-              <w:lang w:bidi="fa-IR"/>
-            </w:rPr>
-            <m:t>[i</m:t>
-          </m:r>
-          <m:r>
-            <w:rPr>
-              <w:rFonts w:ascii="Cambria Math" w:eastAsia="Times New Roman" w:hAnsi="Cambria Math" w:cs="B Nazanin"/>
-              <w:color w:val="000000" w:themeColor="text1"/>
-              <w:sz w:val="28"/>
-              <w:szCs w:val="28"/>
-              <w:lang w:bidi="fa-IR"/>
-            </w:rPr>
-            <m:t>+</m:t>
-          </m:r>
-          <m:r>
-            <w:rPr>
-              <w:rFonts w:ascii="Cambria Math" w:eastAsia="Times New Roman" w:hAnsi="Cambria Math" w:cs="B Nazanin"/>
-              <w:color w:val="000000" w:themeColor="text1"/>
-              <w:sz w:val="28"/>
-              <w:szCs w:val="28"/>
-              <w:lang w:bidi="fa-IR"/>
-            </w:rPr>
-            <m:t>1][j</m:t>
-          </m:r>
-          <m:r>
-            <w:rPr>
-              <w:rFonts w:ascii="Cambria Math" w:eastAsia="Times New Roman" w:hAnsi="Cambria Math" w:cs="B Nazanin"/>
-              <w:color w:val="000000" w:themeColor="text1"/>
-              <w:sz w:val="28"/>
-              <w:szCs w:val="28"/>
-              <w:lang w:bidi="fa-IR"/>
-            </w:rPr>
-            <m:t>+</m:t>
-          </m:r>
-          <m:r>
-            <w:rPr>
-              <w:rFonts w:ascii="Cambria Math" w:eastAsia="Times New Roman" w:hAnsi="Cambria Math" w:cs="B Nazanin"/>
-              <w:color w:val="000000" w:themeColor="text1"/>
-              <w:sz w:val="28"/>
-              <w:szCs w:val="28"/>
-              <w:lang w:bidi="fa-IR"/>
-            </w:rPr>
-            <m:t>1] + score(x_i,y_j),</m:t>
-          </m:r>
-          <m:r>
-            <w:rPr>
-              <w:rFonts w:ascii="Cambria Math" w:eastAsia="Times New Roman" w:hAnsi="Cambria Math" w:cs="B Nazanin"/>
-              <w:color w:val="000000" w:themeColor="text1"/>
-              <w:sz w:val="28"/>
-              <w:szCs w:val="28"/>
-              <w:lang w:bidi="fa-IR"/>
-            </w:rPr>
-            <m:t>E</m:t>
-          </m:r>
-          <m:r>
-            <w:rPr>
-              <w:rFonts w:ascii="Cambria Math" w:eastAsia="Times New Roman" w:hAnsi="Cambria Math" w:cs="B Nazanin"/>
-              <w:color w:val="000000" w:themeColor="text1"/>
-              <w:sz w:val="28"/>
-              <w:szCs w:val="28"/>
-              <w:lang w:bidi="fa-IR"/>
-            </w:rPr>
-            <m:t>[i</m:t>
-          </m:r>
-          <m:r>
-            <w:rPr>
-              <w:rFonts w:ascii="Cambria Math" w:eastAsia="Times New Roman" w:hAnsi="Cambria Math" w:cs="B Nazanin"/>
-              <w:color w:val="000000" w:themeColor="text1"/>
-              <w:sz w:val="28"/>
-              <w:szCs w:val="28"/>
-              <w:lang w:bidi="fa-IR"/>
-            </w:rPr>
-            <m:t>+</m:t>
-          </m:r>
-          <m:r>
-            <w:rPr>
-              <w:rFonts w:ascii="Cambria Math" w:eastAsia="Times New Roman" w:hAnsi="Cambria Math" w:cs="B Nazanin"/>
-              <w:color w:val="000000" w:themeColor="text1"/>
-              <w:sz w:val="28"/>
-              <w:szCs w:val="28"/>
-              <w:lang w:bidi="fa-IR"/>
-            </w:rPr>
-            <m:t>1][j] + costofgap,</m:t>
-          </m:r>
-          <m:r>
-            <w:rPr>
-              <w:rFonts w:ascii="Cambria Math" w:eastAsia="Times New Roman" w:hAnsi="Cambria Math" w:cs="B Nazanin"/>
-              <w:color w:val="000000" w:themeColor="text1"/>
-              <w:sz w:val="28"/>
-              <w:szCs w:val="28"/>
-              <w:lang w:bidi="fa-IR"/>
-            </w:rPr>
-            <m:t>E</m:t>
-          </m:r>
-          <m:r>
-            <w:rPr>
-              <w:rFonts w:ascii="Cambria Math" w:eastAsia="Times New Roman" w:hAnsi="Cambria Math" w:cs="B Nazanin"/>
-              <w:color w:val="000000" w:themeColor="text1"/>
-              <w:sz w:val="28"/>
-              <w:szCs w:val="28"/>
-              <w:lang w:bidi="fa-IR"/>
-            </w:rPr>
-            <m:t>[i][j</m:t>
-          </m:r>
-          <m:r>
-            <w:rPr>
-              <w:rFonts w:ascii="Cambria Math" w:eastAsia="Times New Roman" w:hAnsi="Cambria Math" w:cs="B Nazanin"/>
-              <w:color w:val="000000" w:themeColor="text1"/>
-              <w:sz w:val="28"/>
-              <w:szCs w:val="28"/>
-              <w:lang w:bidi="fa-IR"/>
-            </w:rPr>
-            <m:t>+</m:t>
-          </m:r>
-          <m:r>
-            <w:rPr>
-              <w:rFonts w:ascii="Cambria Math" w:eastAsia="Times New Roman" w:hAnsi="Cambria Math" w:cs="B Nazanin"/>
-              <w:color w:val="000000" w:themeColor="text1"/>
-              <w:sz w:val="28"/>
-              <w:szCs w:val="28"/>
-              <w:lang w:bidi="fa-IR"/>
-            </w:rPr>
-            <m:t>1] + costofgap</m:t>
+            <m:t>E[i][j] = max(E[i+1][j+1] + score(x_i,y_j),E[i+1][j] + costofgap,E[i][j+1] + costofgap</m:t>
           </m:r>
         </m:oMath>
       </m:oMathPara>
@@ -13098,24 +12875,22 @@
         <w:spacing w:after="0" w:line="240" w:lineRule="auto"/>
         <w:jc w:val="both"/>
         <w:rPr>
-          <w:rFonts w:ascii="Times New Roman" w:eastAsia="Times New Roman" w:hAnsi="Times New Roman" w:cs="B Nazanin" w:hint="cs"/>
-          <w:color w:val="000000" w:themeColor="text1"/>
-          <w:sz w:val="28"/>
-          <w:szCs w:val="28"/>
-          <w:rtl/>
-          <w:lang w:bidi="fa-IR"/>
-        </w:rPr>
-      </w:pPr>
-      <w:r>
-        <w:rPr>
-          <w:rFonts w:ascii="Times New Roman" w:eastAsia="Times New Roman" w:hAnsi="Times New Roman" w:cs="B Nazanin" w:hint="cs"/>
-          <w:color w:val="000000" w:themeColor="text1"/>
-          <w:sz w:val="28"/>
-          <w:szCs w:val="28"/>
-          <w:rtl/>
-          <w:lang w:bidi="fa-IR"/>
-        </w:rPr>
-        <w:lastRenderedPageBreak/>
+          <w:rFonts w:ascii="Times New Roman" w:eastAsia="Times New Roman" w:hAnsi="Times New Roman" w:cs="B Nazanin"/>
+          <w:color w:val="000000" w:themeColor="text1"/>
+          <w:sz w:val="28"/>
+          <w:szCs w:val="28"/>
+          <w:lang w:bidi="fa-IR"/>
+        </w:rPr>
+      </w:pPr>
+      <w:r>
+        <w:rPr>
+          <w:rFonts w:ascii="Times New Roman" w:eastAsia="Times New Roman" w:hAnsi="Times New Roman" w:cs="B Nazanin" w:hint="cs"/>
+          <w:color w:val="000000" w:themeColor="text1"/>
+          <w:sz w:val="28"/>
+          <w:szCs w:val="28"/>
+          <w:rtl/>
+          <w:lang w:bidi="fa-IR"/>
+        </w:rPr>
         <w:t xml:space="preserve">واضح است که برای انجام این الگوریتم کافی است دو بار دو حلقه تو در تو به اندازه طول رشته اول و دوم بزنیم یعنی زمان اجرای آن از </w:t>
       </w:r>
       <w:proofErr w:type="spellStart"/>
@@ -13188,6 +12963,7 @@
           <w:color w:val="000000" w:themeColor="text1"/>
           <w:sz w:val="28"/>
           <w:szCs w:val="28"/>
+          <w:rtl/>
           <w:lang w:bidi="fa-IR"/>
         </w:rPr>
       </w:pPr>
@@ -13213,7 +12989,7 @@
         <w:spacing w:after="0" w:line="240" w:lineRule="auto"/>
         <w:jc w:val="both"/>
         <w:rPr>
-          <w:rFonts w:ascii="Times New Roman" w:eastAsia="Times New Roman" w:hAnsi="Times New Roman" w:cs="B Nazanin" w:hint="cs"/>
+          <w:rFonts w:ascii="Times New Roman" w:eastAsia="Times New Roman" w:hAnsi="Times New Roman" w:cs="B Nazanin"/>
           <w:color w:val="000000" w:themeColor="text1"/>
           <w:sz w:val="28"/>
           <w:szCs w:val="28"/>
@@ -13228,7 +13004,7 @@
         <w:spacing w:after="0" w:line="240" w:lineRule="auto"/>
         <w:jc w:val="both"/>
         <w:rPr>
-          <w:rFonts w:ascii="Times New Roman" w:eastAsia="Times New Roman" w:hAnsi="Times New Roman" w:cs="B Nazanin"/>
+          <w:rFonts w:ascii="Times New Roman" w:eastAsia="Times New Roman" w:hAnsi="Times New Roman" w:cs="Calibri"/>
           <w:color w:val="000000" w:themeColor="text1"/>
           <w:sz w:val="28"/>
           <w:szCs w:val="28"/>
@@ -13243,8 +13019,8 @@
         <w:spacing w:after="0" w:line="240" w:lineRule="auto"/>
         <w:jc w:val="both"/>
         <w:rPr>
-          <w:rFonts w:ascii="Times New Roman" w:eastAsia="Times New Roman" w:hAnsi="Times New Roman" w:cs="Calibri" w:hint="cs"/>
-          <w:color w:val="000000" w:themeColor="text1"/>
+          <w:rFonts w:ascii="Times New Roman" w:eastAsia="Times New Roman" w:hAnsi="Times New Roman" w:cs="Calibri"/>
+          <w:color w:val="4472C4" w:themeColor="accent1"/>
           <w:sz w:val="28"/>
           <w:szCs w:val="28"/>
           <w:rtl/>
@@ -13274,10 +13050,9 @@
         <w:jc w:val="both"/>
         <w:rPr>
           <w:rFonts w:ascii="Times New Roman" w:eastAsia="Times New Roman" w:hAnsi="Times New Roman" w:cs="Calibri"/>
-          <w:color w:val="4472C4" w:themeColor="accent1"/>
-          <w:sz w:val="28"/>
-          <w:szCs w:val="28"/>
-          <w:rtl/>
+          <w:color w:val="000000" w:themeColor="text1"/>
+          <w:sz w:val="28"/>
+          <w:szCs w:val="28"/>
           <w:lang w:bidi="fa-IR"/>
         </w:rPr>
       </w:pPr>
@@ -13288,8 +13063,7 @@
         <w:spacing w:after="0" w:line="240" w:lineRule="auto"/>
         <w:jc w:val="both"/>
         <w:rPr>
-          <w:rFonts w:ascii="Times New Roman" w:eastAsia="Times New Roman" w:hAnsi="Times New Roman" w:cs="Calibri"/>
-          <w:color w:val="000000" w:themeColor="text1"/>
+          <w:rFonts w:ascii="Times New Roman" w:eastAsia="Times New Roman" w:hAnsi="Times New Roman" w:cs="B Nazanin"/>
           <w:sz w:val="28"/>
           <w:szCs w:val="28"/>
           <w:lang w:bidi="fa-IR"/>
@@ -13302,9 +13076,11 @@
         <w:spacing w:after="0" w:line="240" w:lineRule="auto"/>
         <w:jc w:val="both"/>
         <w:rPr>
-          <w:rFonts w:ascii="Times New Roman" w:eastAsia="Times New Roman" w:hAnsi="Times New Roman" w:cs="B Nazanin"/>
-          <w:sz w:val="28"/>
-          <w:szCs w:val="28"/>
+          <w:rFonts w:ascii="Times New Roman" w:eastAsia="Times New Roman" w:hAnsi="Times New Roman" w:cs="Calibri"/>
+          <w:color w:val="000000" w:themeColor="text1"/>
+          <w:sz w:val="28"/>
+          <w:szCs w:val="28"/>
+          <w:rtl/>
           <w:lang w:bidi="fa-IR"/>
         </w:rPr>
       </w:pPr>
@@ -13346,7 +13122,7 @@
         <w:jc w:val="both"/>
         <w:rPr>
           <w:rFonts w:ascii="Times New Roman" w:eastAsia="Times New Roman" w:hAnsi="Times New Roman" w:cs="Calibri"/>
-          <w:color w:val="000000" w:themeColor="text1"/>
+          <w:color w:val="4472C4" w:themeColor="accent1"/>
           <w:sz w:val="28"/>
           <w:szCs w:val="28"/>
           <w:rtl/>
@@ -13376,10 +13152,9 @@
         <w:jc w:val="both"/>
         <w:rPr>
           <w:rFonts w:ascii="Times New Roman" w:eastAsia="Times New Roman" w:hAnsi="Times New Roman" w:cs="Calibri"/>
-          <w:color w:val="4472C4" w:themeColor="accent1"/>
-          <w:sz w:val="28"/>
-          <w:szCs w:val="28"/>
-          <w:rtl/>
+          <w:color w:val="000000" w:themeColor="text1"/>
+          <w:sz w:val="28"/>
+          <w:szCs w:val="28"/>
           <w:lang w:bidi="fa-IR"/>
         </w:rPr>
       </w:pPr>
@@ -13390,8 +13165,7 @@
         <w:spacing w:after="0" w:line="240" w:lineRule="auto"/>
         <w:jc w:val="both"/>
         <w:rPr>
-          <w:rFonts w:ascii="Times New Roman" w:eastAsia="Times New Roman" w:hAnsi="Times New Roman" w:cs="Calibri"/>
-          <w:color w:val="000000" w:themeColor="text1"/>
+          <w:rFonts w:ascii="Times New Roman" w:eastAsia="Times New Roman" w:hAnsi="Times New Roman" w:cs="B Nazanin"/>
           <w:sz w:val="28"/>
           <w:szCs w:val="28"/>
           <w:lang w:bidi="fa-IR"/>
@@ -13420,6 +13194,7 @@
           <w:rFonts w:ascii="Times New Roman" w:eastAsia="Times New Roman" w:hAnsi="Times New Roman" w:cs="B Nazanin"/>
           <w:sz w:val="28"/>
           <w:szCs w:val="28"/>
+          <w:rtl/>
           <w:lang w:bidi="fa-IR"/>
         </w:rPr>
       </w:pPr>
@@ -13430,21 +13205,7 @@
         <w:spacing w:after="0" w:line="240" w:lineRule="auto"/>
         <w:jc w:val="both"/>
         <w:rPr>
-          <w:rFonts w:ascii="Times New Roman" w:eastAsia="Times New Roman" w:hAnsi="Times New Roman" w:cs="B Nazanin" w:hint="cs"/>
-          <w:sz w:val="28"/>
-          <w:szCs w:val="28"/>
-          <w:rtl/>
-          <w:lang w:bidi="fa-IR"/>
-        </w:rPr>
-      </w:pPr>
-    </w:p>
-    <w:p>
-      <w:pPr>
-        <w:bidi/>
-        <w:spacing w:after="0" w:line="240" w:lineRule="auto"/>
-        <w:jc w:val="both"/>
-        <w:rPr>
-          <w:rFonts w:ascii="Times New Roman" w:eastAsia="Times New Roman" w:hAnsi="Times New Roman" w:cs="B Nazanin" w:hint="cs"/>
+          <w:rFonts w:ascii="Times New Roman" w:eastAsia="Times New Roman" w:hAnsi="Times New Roman" w:cs="B Nazanin"/>
           <w:sz w:val="28"/>
           <w:szCs w:val="28"/>
           <w:rtl/>

</xml_diff>